<commit_message>
updated changes using keys for area calculation
</commit_message>
<xml_diff>
--- a/fertileLandCalculator/FertileLandCalculatorTest Report.docx
+++ b/fertileLandCalculator/FertileLandCalculatorTest Report.docx
@@ -4,12 +4,7 @@
   <w:body>
     <w:p>
       <w:r>
-        <w:t>FertileLandCalculatorTest</w:t>
-      </w:r>
-      <w:bookmarkStart w:id="0" w:name="_GoBack"/>
-      <w:bookmarkEnd w:id="0"/>
-      <w:r>
-        <w:t xml:space="preserve"> Report</w:t>
+        <w:t>FertileLandCalculatorTest Report</w:t>
       </w:r>
     </w:p>
     <w:p>
@@ -72,14 +67,13 @@
     <w:p>
       <w:r>
         <w:rPr>
-          <w:rFonts w:ascii="Calibri" w:hAnsi="Calibri" w:cs="Calibri"/>
           <w:noProof/>
         </w:rPr>
         <w:drawing>
-          <wp:inline distT="0" distB="0" distL="0" distR="0">
-            <wp:extent cx="5486400" cy="2943225"/>
+          <wp:inline distT="0" distB="0" distL="0" distR="0" wp14:anchorId="15C03BEB" wp14:editId="475538B6">
+            <wp:extent cx="5943600" cy="3343275"/>
             <wp:effectExtent l="0" t="0" r="0" b="9525"/>
-            <wp:docPr id="2" name="Picture 2"/>
+            <wp:docPr id="3" name="Picture 3"/>
             <wp:cNvGraphicFramePr>
               <a:graphicFrameLocks xmlns:a="http://schemas.openxmlformats.org/drawingml/2006/main" noChangeAspect="1"/>
             </wp:cNvGraphicFramePr>
@@ -87,36 +81,23 @@
               <a:graphicData uri="http://schemas.openxmlformats.org/drawingml/2006/picture">
                 <pic:pic xmlns:pic="http://schemas.openxmlformats.org/drawingml/2006/picture">
                   <pic:nvPicPr>
-                    <pic:cNvPr id="0" name="Picture 3"/>
-                    <pic:cNvPicPr>
-                      <a:picLocks noChangeAspect="1" noChangeArrowheads="1"/>
-                    </pic:cNvPicPr>
+                    <pic:cNvPr id="1" name=""/>
+                    <pic:cNvPicPr/>
                   </pic:nvPicPr>
                   <pic:blipFill>
-                    <a:blip r:embed="rId5" cstate="print">
-                      <a:extLst>
-                        <a:ext uri="{28A0092B-C50C-407E-A947-70E740481C1C}">
-                          <a14:useLocalDpi xmlns:a14="http://schemas.microsoft.com/office/drawing/2010/main" val="0"/>
-                        </a:ext>
-                      </a:extLst>
-                    </a:blip>
-                    <a:srcRect/>
+                    <a:blip r:embed="rId5"/>
                     <a:stretch>
                       <a:fillRect/>
                     </a:stretch>
                   </pic:blipFill>
-                  <pic:spPr bwMode="auto">
+                  <pic:spPr>
                     <a:xfrm>
                       <a:off x="0" y="0"/>
-                      <a:ext cx="5486400" cy="2943225"/>
+                      <a:ext cx="5943600" cy="3343275"/>
                     </a:xfrm>
                     <a:prstGeom prst="rect">
                       <a:avLst/>
                     </a:prstGeom>
-                    <a:noFill/>
-                    <a:ln>
-                      <a:noFill/>
-                    </a:ln>
                   </pic:spPr>
                 </pic:pic>
               </a:graphicData>
@@ -124,6 +105,8 @@
           </wp:inline>
         </w:drawing>
       </w:r>
+      <w:bookmarkStart w:id="0" w:name="_GoBack"/>
+      <w:bookmarkEnd w:id="0"/>
     </w:p>
     <w:sectPr>
       <w:pgSz w:w="12240" w:h="15840"/>

</xml_diff>